<commit_message>
Atualização do modelod relacional
</commit_message>
<xml_diff>
--- a/Base de dados BCNF.docx
+++ b/Base de dados BCNF.docx
@@ -430,7 +430,277 @@
         <w:tab/>
         <w:tab/>
         <w:tab/>
-        <w:t>Nome, emailConta -&gt; idioma</w:t>
+        <w:t xml:space="preserve">Nome, emailConta -&gt; idioma, </w:t>
+      </w:r>
+      <w:r>
+        <w:rPr>
+          <w:sz w:val="28"/>
+          <w:szCs w:val="28"/>
+          <w:lang w:val="zxx" w:eastAsia="zxx" w:bidi="zxx"/>
+        </w:rPr>
+        <w:t>password, restriçãoIdade, tipoPerfil</w:t>
+      </w:r>
+    </w:p>
+    <w:p>
+      <w:pPr>
+        <w:pStyle w:val="Normal"/>
+        <w:bidi w:val="0"/>
+        <w:jc w:val="left"/>
+        <w:rPr>
+          <w:lang w:val="zxx" w:eastAsia="zxx" w:bidi="zxx"/>
+        </w:rPr>
+      </w:pPr>
+      <w:r>
+        <w:rPr>
+          <w:sz w:val="28"/>
+          <w:szCs w:val="28"/>
+          <w:lang w:val="zxx" w:eastAsia="zxx" w:bidi="zxx"/>
+        </w:rPr>
+        <w:t>*************</w:t>
+        <w:tab/>
+        <w:t>Tem mais alguma DF???</w:t>
+      </w:r>
+    </w:p>
+    <w:p>
+      <w:pPr>
+        <w:pStyle w:val="Normal"/>
+        <w:bidi w:val="0"/>
+        <w:jc w:val="left"/>
+        <w:rPr>
+          <w:lang w:val="zxx" w:eastAsia="zxx" w:bidi="zxx"/>
+        </w:rPr>
+      </w:pPr>
+      <w:r>
+        <w:rPr/>
+      </w:r>
+    </w:p>
+    <w:p>
+      <w:pPr>
+        <w:pStyle w:val="Normal"/>
+        <w:bidi w:val="0"/>
+        <w:jc w:val="left"/>
+        <w:rPr>
+          <w:sz w:val="32"/>
+          <w:szCs w:val="32"/>
+        </w:rPr>
+      </w:pPr>
+      <w:r>
+        <w:rPr>
+          <w:sz w:val="32"/>
+          <w:szCs w:val="32"/>
+          <w:lang w:val="zxx" w:eastAsia="zxx" w:bidi="zxx"/>
+        </w:rPr>
+        <w:t>Visualiza (</w:t>
+      </w:r>
+      <w:r>
+        <w:rPr>
+          <w:sz w:val="32"/>
+          <w:szCs w:val="32"/>
+          <w:u w:val="single"/>
+          <w:lang w:val="zxx" w:eastAsia="zxx" w:bidi="zxx"/>
+        </w:rPr>
+        <w:t>emailConta</w:t>
+      </w:r>
+      <w:r>
+        <w:rPr>
+          <w:sz w:val="32"/>
+          <w:szCs w:val="32"/>
+          <w:lang w:val="zxx" w:eastAsia="zxx" w:bidi="zxx"/>
+        </w:rPr>
+        <w:t xml:space="preserve">, </w:t>
+      </w:r>
+      <w:r>
+        <w:rPr>
+          <w:sz w:val="32"/>
+          <w:szCs w:val="32"/>
+          <w:u w:val="single"/>
+          <w:lang w:val="zxx" w:eastAsia="zxx" w:bidi="zxx"/>
+        </w:rPr>
+        <w:t>nomePerfil,</w:t>
+      </w:r>
+      <w:r>
+        <w:rPr>
+          <w:sz w:val="32"/>
+          <w:szCs w:val="32"/>
+          <w:lang w:val="zxx" w:eastAsia="zxx" w:bidi="zxx"/>
+        </w:rPr>
+        <w:t xml:space="preserve"> </w:t>
+      </w:r>
+      <w:r>
+        <w:rPr>
+          <w:sz w:val="32"/>
+          <w:szCs w:val="32"/>
+          <w:u w:val="single"/>
+          <w:lang w:val="zxx" w:eastAsia="zxx" w:bidi="zxx"/>
+        </w:rPr>
+        <w:t>títuloMedia</w:t>
+      </w:r>
+      <w:r>
+        <w:rPr>
+          <w:sz w:val="32"/>
+          <w:szCs w:val="32"/>
+          <w:lang w:val="zxx" w:eastAsia="zxx" w:bidi="zxx"/>
+        </w:rPr>
+        <w:t xml:space="preserve">, </w:t>
+      </w:r>
+      <w:r>
+        <w:rPr>
+          <w:sz w:val="32"/>
+          <w:szCs w:val="32"/>
+          <w:u w:val="single"/>
+          <w:lang w:val="zxx" w:eastAsia="zxx" w:bidi="zxx"/>
+        </w:rPr>
+        <w:t>anoLançamentoMedia</w:t>
+      </w:r>
+      <w:r>
+        <w:rPr>
+          <w:sz w:val="32"/>
+          <w:szCs w:val="32"/>
+          <w:lang w:val="zxx" w:eastAsia="zxx" w:bidi="zxx"/>
+        </w:rPr>
+        <w:t>, dia, mês, ano)</w:t>
+      </w:r>
+    </w:p>
+    <w:p>
+      <w:pPr>
+        <w:pStyle w:val="Normal"/>
+        <w:bidi w:val="0"/>
+        <w:jc w:val="left"/>
+        <w:rPr>
+          <w:sz w:val="32"/>
+          <w:szCs w:val="32"/>
+        </w:rPr>
+      </w:pPr>
+      <w:r>
+        <w:rPr/>
+      </w:r>
+    </w:p>
+    <w:p>
+      <w:pPr>
+        <w:pStyle w:val="Normal"/>
+        <w:bidi w:val="0"/>
+        <w:jc w:val="left"/>
+        <w:rPr>
+          <w:sz w:val="32"/>
+          <w:szCs w:val="32"/>
+        </w:rPr>
+      </w:pPr>
+      <w:r>
+        <w:rPr>
+          <w:sz w:val="32"/>
+          <w:szCs w:val="32"/>
+          <w:lang w:val="zxx" w:eastAsia="zxx" w:bidi="zxx"/>
+        </w:rPr>
+        <w:tab/>
+      </w:r>
+      <w:r>
+        <w:rPr>
+          <w:sz w:val="28"/>
+          <w:szCs w:val="28"/>
+          <w:lang w:val="zxx" w:eastAsia="zxx" w:bidi="zxx"/>
+        </w:rPr>
+        <w:t>Df's:</w:t>
+      </w:r>
+    </w:p>
+    <w:p>
+      <w:pPr>
+        <w:pStyle w:val="Normal"/>
+        <w:bidi w:val="0"/>
+        <w:jc w:val="left"/>
+        <w:rPr>
+          <w:sz w:val="28"/>
+          <w:szCs w:val="28"/>
+          <w:lang w:val="zxx" w:eastAsia="zxx" w:bidi="zxx"/>
+        </w:rPr>
+      </w:pPr>
+      <w:r>
+        <w:rPr>
+          <w:sz w:val="28"/>
+          <w:szCs w:val="28"/>
+          <w:lang w:val="zxx" w:eastAsia="zxx" w:bidi="zxx"/>
+        </w:rPr>
+        <w:tab/>
+        <w:tab/>
+        <w:t>Email -&gt; Password, NrTelemóvel, dataAdesão</w:t>
+      </w:r>
+    </w:p>
+    <w:p>
+      <w:pPr>
+        <w:pStyle w:val="Normal"/>
+        <w:bidi w:val="0"/>
+        <w:jc w:val="left"/>
+        <w:rPr>
+          <w:sz w:val="28"/>
+          <w:szCs w:val="28"/>
+          <w:lang w:val="zxx" w:eastAsia="zxx" w:bidi="zxx"/>
+        </w:rPr>
+      </w:pPr>
+      <w:r>
+        <w:rPr>
+          <w:sz w:val="28"/>
+          <w:szCs w:val="28"/>
+          <w:lang w:val="zxx" w:eastAsia="zxx" w:bidi="zxx"/>
+        </w:rPr>
+      </w:r>
+    </w:p>
+    <w:p>
+      <w:pPr>
+        <w:pStyle w:val="Normal"/>
+        <w:bidi w:val="0"/>
+        <w:jc w:val="left"/>
+        <w:rPr>
+          <w:sz w:val="28"/>
+          <w:szCs w:val="28"/>
+          <w:lang w:val="zxx" w:eastAsia="zxx" w:bidi="zxx"/>
+        </w:rPr>
+      </w:pPr>
+      <w:r>
+        <w:rPr>
+          <w:sz w:val="28"/>
+          <w:szCs w:val="28"/>
+          <w:lang w:val="zxx" w:eastAsia="zxx" w:bidi="zxx"/>
+        </w:rPr>
+        <w:tab/>
+        <w:t>Conta está em BCNF porque todas as DF's, o lado esquerdo tem a chave</w:t>
+      </w:r>
+    </w:p>
+    <w:p>
+      <w:pPr>
+        <w:pStyle w:val="Normal"/>
+        <w:bidi w:val="0"/>
+        <w:jc w:val="left"/>
+        <w:rPr>
+          <w:sz w:val="28"/>
+          <w:szCs w:val="28"/>
+          <w:lang w:val="zxx" w:eastAsia="zxx" w:bidi="zxx"/>
+        </w:rPr>
+      </w:pPr>
+      <w:r>
+        <w:rPr>
+          <w:sz w:val="28"/>
+          <w:szCs w:val="28"/>
+          <w:lang w:val="zxx" w:eastAsia="zxx" w:bidi="zxx"/>
+        </w:rPr>
+      </w:r>
+    </w:p>
+    <w:p>
+      <w:pPr>
+        <w:pStyle w:val="Normal"/>
+        <w:bidi w:val="0"/>
+        <w:jc w:val="left"/>
+        <w:rPr>
+          <w:sz w:val="32"/>
+          <w:szCs w:val="32"/>
+        </w:rPr>
+      </w:pPr>
+      <w:r>
+        <w:rPr>
+          <w:sz w:val="28"/>
+          <w:szCs w:val="28"/>
+          <w:lang w:val="zxx" w:eastAsia="zxx" w:bidi="zxx"/>
+        </w:rPr>
+        <w:tab/>
+        <w:t>Email é super-chave</w:t>
       </w:r>
     </w:p>
     <w:sectPr>
@@ -453,6 +723,7 @@
       <w:rPr>
         <w:rFonts w:ascii="Liberation Serif" w:hAnsi="Liberation Serif" w:eastAsia="Noto Serif CJK SC" w:cs="Lohit Devanagari"/>
         <w:kern w:val="2"/>
+        <w:sz w:val="20"/>
         <w:szCs w:val="24"/>
         <w:lang w:val="en-US" w:eastAsia="zh-CN" w:bidi="hi-IN"/>
       </w:rPr>

</xml_diff>

<commit_message>
BCNF - Género atualizado
</commit_message>
<xml_diff>
--- a/Base de dados BCNF.docx
+++ b/Base de dados BCNF.docx
@@ -1166,50 +1166,52 @@
       </w:r>
       <w:r>
         <w:rPr>
-          <w:sz w:val="28"/>
-          <w:szCs w:val="28"/>
-          <w:lang w:val="zxx" w:eastAsia="zxx" w:bidi="zxx"/>
-        </w:rPr>
-        <w:t>tipo -&gt; tipo</w:t>
-      </w:r>
-    </w:p>
-    <w:p>
-      <w:pPr>
-        <w:pStyle w:val="Normal"/>
-        <w:bidi w:val="0"/>
-        <w:jc w:val="left"/>
-        <w:rPr>
-          <w:sz w:val="32"/>
-          <w:szCs w:val="32"/>
-        </w:rPr>
-      </w:pPr>
-      <w:r>
-        <w:rPr>
-          <w:sz w:val="28"/>
-          <w:szCs w:val="28"/>
-          <w:lang w:val="zxx" w:eastAsia="zxx" w:bidi="zxx"/>
-        </w:rPr>
-        <w:tab/>
-      </w:r>
-    </w:p>
-    <w:p>
-      <w:pPr>
-        <w:pStyle w:val="Normal"/>
-        <w:bidi w:val="0"/>
-        <w:jc w:val="left"/>
-        <w:rPr>
-          <w:sz w:val="32"/>
-          <w:szCs w:val="32"/>
-        </w:rPr>
-      </w:pPr>
-      <w:r>
-        <w:rPr>
-          <w:sz w:val="28"/>
-          <w:szCs w:val="28"/>
-          <w:lang w:val="zxx" w:eastAsia="zxx" w:bidi="zxx"/>
-        </w:rPr>
-        <w:tab/>
-        <w:t>Viola a condição de BCNF</w:t>
+          <w:rFonts w:eastAsia="Noto Serif CJK SC" w:cs="Lohit Devanagari"/>
+          <w:color w:val="auto"/>
+          <w:kern w:val="2"/>
+          <w:sz w:val="28"/>
+          <w:szCs w:val="28"/>
+          <w:lang w:val="zxx" w:eastAsia="zxx" w:bidi="zxx"/>
+        </w:rPr>
+        <w:t>Não tem df's</w:t>
+      </w:r>
+    </w:p>
+    <w:p>
+      <w:pPr>
+        <w:pStyle w:val="Normal"/>
+        <w:bidi w:val="0"/>
+        <w:jc w:val="left"/>
+        <w:rPr>
+          <w:sz w:val="32"/>
+          <w:szCs w:val="32"/>
+        </w:rPr>
+      </w:pPr>
+      <w:r>
+        <w:rPr>
+          <w:sz w:val="28"/>
+          <w:szCs w:val="28"/>
+          <w:lang w:val="zxx" w:eastAsia="zxx" w:bidi="zxx"/>
+        </w:rPr>
+        <w:tab/>
+      </w:r>
+    </w:p>
+    <w:p>
+      <w:pPr>
+        <w:pStyle w:val="Normal"/>
+        <w:bidi w:val="0"/>
+        <w:jc w:val="left"/>
+        <w:rPr>
+          <w:sz w:val="32"/>
+          <w:szCs w:val="32"/>
+        </w:rPr>
+      </w:pPr>
+      <w:r>
+        <w:rPr>
+          <w:sz w:val="28"/>
+          <w:szCs w:val="28"/>
+          <w:lang w:val="zxx" w:eastAsia="zxx" w:bidi="zxx"/>
+        </w:rPr>
+        <w:tab/>
       </w:r>
     </w:p>
     <w:p>
@@ -1237,13 +1239,7 @@
         </w:rPr>
       </w:pPr>
       <w:r>
-        <w:rPr>
-          <w:sz w:val="28"/>
-          <w:szCs w:val="28"/>
-          <w:lang w:val="zxx" w:eastAsia="zxx" w:bidi="zxx"/>
-        </w:rPr>
-        <w:tab/>
-        <w:t>tipo é chave mas não é super-chave</w:t>
+        <w:rPr/>
       </w:r>
     </w:p>
     <w:p>

</xml_diff>

<commit_message>
BCNF - implementação Possui
</commit_message>
<xml_diff>
--- a/Base de dados BCNF.docx
+++ b/Base de dados BCNF.docx
@@ -1239,7 +1239,215 @@
         </w:rPr>
       </w:pPr>
       <w:r>
+        <w:rPr>
+          <w:sz w:val="32"/>
+          <w:szCs w:val="32"/>
+          <w:lang w:val="zxx" w:eastAsia="zxx" w:bidi="zxx"/>
+        </w:rPr>
+        <w:t>Possui (</w:t>
+      </w:r>
+      <w:r>
+        <w:rPr>
+          <w:sz w:val="32"/>
+          <w:szCs w:val="32"/>
+          <w:u w:val="single"/>
+          <w:lang w:val="zxx" w:eastAsia="zxx" w:bidi="zxx"/>
+        </w:rPr>
+        <w:t>tipoGénero</w:t>
+      </w:r>
+      <w:r>
+        <w:rPr>
+          <w:sz w:val="32"/>
+          <w:szCs w:val="32"/>
+          <w:lang w:val="zxx" w:eastAsia="zxx" w:bidi="zxx"/>
+        </w:rPr>
+        <w:t xml:space="preserve">, </w:t>
+      </w:r>
+      <w:r>
+        <w:rPr>
+          <w:sz w:val="32"/>
+          <w:szCs w:val="32"/>
+          <w:u w:val="single"/>
+          <w:lang w:val="zxx" w:eastAsia="zxx" w:bidi="zxx"/>
+        </w:rPr>
+        <w:t>títuloMedia</w:t>
+      </w:r>
+      <w:r>
+        <w:rPr>
+          <w:sz w:val="32"/>
+          <w:szCs w:val="32"/>
+          <w:lang w:val="zxx" w:eastAsia="zxx" w:bidi="zxx"/>
+        </w:rPr>
+        <w:t xml:space="preserve">, </w:t>
+      </w:r>
+      <w:r>
+        <w:rPr>
+          <w:sz w:val="32"/>
+          <w:szCs w:val="32"/>
+          <w:u w:val="single"/>
+          <w:lang w:val="zxx" w:eastAsia="zxx" w:bidi="zxx"/>
+        </w:rPr>
+        <w:t>anoLançamentoMedia</w:t>
+      </w:r>
+      <w:r>
+        <w:rPr>
+          <w:sz w:val="32"/>
+          <w:szCs w:val="32"/>
+          <w:lang w:val="zxx" w:eastAsia="zxx" w:bidi="zxx"/>
+        </w:rPr>
+        <w:t>)</w:t>
+      </w:r>
+    </w:p>
+    <w:p>
+      <w:pPr>
+        <w:pStyle w:val="Normal"/>
+        <w:bidi w:val="0"/>
+        <w:jc w:val="left"/>
+        <w:rPr>
+          <w:sz w:val="32"/>
+          <w:szCs w:val="32"/>
+        </w:rPr>
+      </w:pPr>
+      <w:r>
         <w:rPr/>
+      </w:r>
+    </w:p>
+    <w:p>
+      <w:pPr>
+        <w:pStyle w:val="Normal"/>
+        <w:bidi w:val="0"/>
+        <w:jc w:val="left"/>
+        <w:rPr>
+          <w:sz w:val="32"/>
+          <w:szCs w:val="32"/>
+        </w:rPr>
+      </w:pPr>
+      <w:r>
+        <w:rPr>
+          <w:sz w:val="32"/>
+          <w:szCs w:val="32"/>
+          <w:lang w:val="zxx" w:eastAsia="zxx" w:bidi="zxx"/>
+        </w:rPr>
+        <w:tab/>
+      </w:r>
+      <w:r>
+        <w:rPr>
+          <w:sz w:val="28"/>
+          <w:szCs w:val="28"/>
+          <w:lang w:val="zxx" w:eastAsia="zxx" w:bidi="zxx"/>
+        </w:rPr>
+        <w:t>Df's:</w:t>
+      </w:r>
+    </w:p>
+    <w:p>
+      <w:pPr>
+        <w:pStyle w:val="Normal"/>
+        <w:bidi w:val="0"/>
+        <w:jc w:val="left"/>
+        <w:rPr>
+          <w:sz w:val="32"/>
+          <w:szCs w:val="32"/>
+        </w:rPr>
+      </w:pPr>
+      <w:r>
+        <w:rPr>
+          <w:sz w:val="28"/>
+          <w:szCs w:val="28"/>
+          <w:lang w:val="zxx" w:eastAsia="zxx" w:bidi="zxx"/>
+        </w:rPr>
+        <w:tab/>
+        <w:tab/>
+      </w:r>
+      <w:r>
+        <w:rPr>
+          <w:rFonts w:eastAsia="Noto Serif CJK SC" w:cs="Lohit Devanagari"/>
+          <w:color w:val="auto"/>
+          <w:kern w:val="2"/>
+          <w:sz w:val="28"/>
+          <w:szCs w:val="28"/>
+          <w:lang w:val="zxx" w:eastAsia="zxx" w:bidi="zxx"/>
+        </w:rPr>
+        <w:t>títuloMedia, anoLançamentoMedia -&gt; tipoGénero</w:t>
+        <w:tab/>
+      </w:r>
+    </w:p>
+    <w:p>
+      <w:pPr>
+        <w:pStyle w:val="Normal"/>
+        <w:bidi w:val="0"/>
+        <w:jc w:val="left"/>
+        <w:rPr>
+          <w:sz w:val="32"/>
+          <w:szCs w:val="32"/>
+        </w:rPr>
+      </w:pPr>
+      <w:r>
+        <w:rPr/>
+      </w:r>
+    </w:p>
+    <w:p>
+      <w:pPr>
+        <w:pStyle w:val="Normal"/>
+        <w:bidi w:val="0"/>
+        <w:jc w:val="left"/>
+        <w:rPr>
+          <w:sz w:val="32"/>
+          <w:szCs w:val="32"/>
+        </w:rPr>
+      </w:pPr>
+      <w:r>
+        <w:rPr>
+          <w:rFonts w:eastAsia="Noto Serif CJK SC" w:cs="Lohit Devanagari"/>
+          <w:color w:val="auto"/>
+          <w:kern w:val="2"/>
+          <w:sz w:val="28"/>
+          <w:szCs w:val="28"/>
+          <w:lang w:val="zxx" w:eastAsia="zxx" w:bidi="zxx"/>
+        </w:rPr>
+        <w:tab/>
+        <w:tab/>
+      </w:r>
+      <w:r>
+        <w:rPr>
+          <w:sz w:val="32"/>
+          <w:szCs w:val="32"/>
+          <w:lang w:val="zxx" w:eastAsia="zxx" w:bidi="zxx"/>
+        </w:rPr>
+        <w:tab/>
+      </w:r>
+    </w:p>
+    <w:p>
+      <w:pPr>
+        <w:pStyle w:val="Normal"/>
+        <w:bidi w:val="0"/>
+        <w:jc w:val="left"/>
+        <w:rPr>
+          <w:sz w:val="32"/>
+          <w:szCs w:val="32"/>
+        </w:rPr>
+      </w:pPr>
+      <w:r>
+        <w:rPr/>
+      </w:r>
+    </w:p>
+    <w:p>
+      <w:pPr>
+        <w:pStyle w:val="Normal"/>
+        <w:bidi w:val="0"/>
+        <w:jc w:val="left"/>
+        <w:rPr>
+          <w:sz w:val="32"/>
+          <w:szCs w:val="32"/>
+        </w:rPr>
+      </w:pPr>
+      <w:r>
+        <w:rPr>
+          <w:sz w:val="32"/>
+          <w:szCs w:val="32"/>
+          <w:lang w:val="zxx" w:eastAsia="zxx" w:bidi="zxx"/>
+        </w:rPr>
+        <w:tab/>
+        <w:tab/>
       </w:r>
     </w:p>
     <w:p>

</xml_diff>